<commit_message>
CN ASSIGNMENT 1 DONE
</commit_message>
<xml_diff>
--- a/cn/assignment/CN_Assignment1_B032.docx
+++ b/cn/assignment/CN_Assignment1_B032.docx
@@ -59,6 +59,8 @@
         <w:spacing w:line="200" w:lineRule="exact"/>
         <w:rPr>
           <w:rFonts w:ascii="Arial" w:hAnsi="Arial" w:cs="Arial"/>
+          <w:b/>
+          <w:bCs/>
           <w:sz w:val="24"/>
           <w:szCs w:val="24"/>
         </w:rPr>
@@ -69,16 +71,20 @@
         <w:spacing w:line="200" w:lineRule="exact"/>
         <w:rPr>
           <w:rFonts w:ascii="Arial" w:hAnsi="Arial" w:cs="Arial"/>
-          <w:sz w:val="24"/>
-          <w:szCs w:val="24"/>
+          <w:b/>
+          <w:bCs/>
+          <w:sz w:val="20"/>
+          <w:szCs w:val="20"/>
         </w:rPr>
       </w:pPr>
       <w:proofErr w:type="gramStart"/>
       <w:r>
         <w:rPr>
           <w:rFonts w:ascii="Arial" w:hAnsi="Arial" w:cs="Arial"/>
-          <w:sz w:val="24"/>
-          <w:szCs w:val="24"/>
+          <w:b/>
+          <w:bCs/>
+          <w:sz w:val="20"/>
+          <w:szCs w:val="20"/>
         </w:rPr>
         <w:t>Name::</w:t>
       </w:r>
@@ -86,8 +92,10 @@
       <w:r>
         <w:rPr>
           <w:rFonts w:ascii="Arial" w:hAnsi="Arial" w:cs="Arial"/>
-          <w:sz w:val="24"/>
-          <w:szCs w:val="24"/>
+          <w:b/>
+          <w:bCs/>
+          <w:sz w:val="20"/>
+          <w:szCs w:val="20"/>
         </w:rPr>
         <w:t xml:space="preserve"> Naman Garg</w:t>
       </w:r>
@@ -97,15 +105,19 @@
         <w:spacing w:line="200" w:lineRule="exact"/>
         <w:rPr>
           <w:rFonts w:ascii="Arial" w:hAnsi="Arial" w:cs="Arial"/>
-          <w:sz w:val="24"/>
-          <w:szCs w:val="24"/>
+          <w:b/>
+          <w:bCs/>
+          <w:sz w:val="20"/>
+          <w:szCs w:val="20"/>
         </w:rPr>
       </w:pPr>
       <w:r>
         <w:rPr>
           <w:rFonts w:ascii="Arial" w:hAnsi="Arial" w:cs="Arial"/>
-          <w:sz w:val="24"/>
-          <w:szCs w:val="24"/>
+          <w:b/>
+          <w:bCs/>
+          <w:sz w:val="20"/>
+          <w:szCs w:val="20"/>
         </w:rPr>
         <w:t xml:space="preserve">Roll </w:t>
       </w:r>
@@ -113,8 +125,10 @@
       <w:r>
         <w:rPr>
           <w:rFonts w:ascii="Arial" w:hAnsi="Arial" w:cs="Arial"/>
-          <w:sz w:val="24"/>
-          <w:szCs w:val="24"/>
+          <w:b/>
+          <w:bCs/>
+          <w:sz w:val="20"/>
+          <w:szCs w:val="20"/>
         </w:rPr>
         <w:t>no::</w:t>
       </w:r>
@@ -122,8 +136,10 @@
       <w:r>
         <w:rPr>
           <w:rFonts w:ascii="Arial" w:hAnsi="Arial" w:cs="Arial"/>
-          <w:sz w:val="24"/>
-          <w:szCs w:val="24"/>
+          <w:b/>
+          <w:bCs/>
+          <w:sz w:val="20"/>
+          <w:szCs w:val="20"/>
         </w:rPr>
         <w:t xml:space="preserve"> B032</w:t>
       </w:r>
@@ -133,16 +149,20 @@
         <w:spacing w:line="200" w:lineRule="exact"/>
         <w:rPr>
           <w:rFonts w:ascii="Arial" w:hAnsi="Arial" w:cs="Arial"/>
-          <w:sz w:val="24"/>
-          <w:szCs w:val="24"/>
+          <w:b/>
+          <w:bCs/>
+          <w:sz w:val="20"/>
+          <w:szCs w:val="20"/>
         </w:rPr>
       </w:pPr>
       <w:proofErr w:type="gramStart"/>
       <w:r>
         <w:rPr>
           <w:rFonts w:ascii="Arial" w:hAnsi="Arial" w:cs="Arial"/>
-          <w:sz w:val="24"/>
-          <w:szCs w:val="24"/>
+          <w:b/>
+          <w:bCs/>
+          <w:sz w:val="20"/>
+          <w:szCs w:val="20"/>
         </w:rPr>
         <w:t>Class::</w:t>
       </w:r>
@@ -150,16 +170,20 @@
       <w:r>
         <w:rPr>
           <w:rFonts w:ascii="Arial" w:hAnsi="Arial" w:cs="Arial"/>
-          <w:sz w:val="24"/>
-          <w:szCs w:val="24"/>
+          <w:b/>
+          <w:bCs/>
+          <w:sz w:val="20"/>
+          <w:szCs w:val="20"/>
         </w:rPr>
         <w:t xml:space="preserve"> </w:t>
       </w:r>
       <w:r>
         <w:rPr>
           <w:rFonts w:ascii="Arial" w:hAnsi="Arial" w:cs="Arial"/>
-          <w:sz w:val="24"/>
-          <w:szCs w:val="24"/>
+          <w:b/>
+          <w:bCs/>
+          <w:sz w:val="20"/>
+          <w:szCs w:val="20"/>
         </w:rPr>
         <w:t>`</w:t>
       </w:r>
@@ -167,8 +191,10 @@
       <w:r>
         <w:rPr>
           <w:rFonts w:ascii="Arial" w:hAnsi="Arial" w:cs="Arial"/>
-          <w:sz w:val="24"/>
-          <w:szCs w:val="24"/>
+          <w:b/>
+          <w:bCs/>
+          <w:sz w:val="20"/>
+          <w:szCs w:val="20"/>
         </w:rPr>
         <w:t>Btech</w:t>
       </w:r>
@@ -176,8 +202,10 @@
       <w:r>
         <w:rPr>
           <w:rFonts w:ascii="Arial" w:hAnsi="Arial" w:cs="Arial"/>
-          <w:sz w:val="24"/>
-          <w:szCs w:val="24"/>
+          <w:b/>
+          <w:bCs/>
+          <w:sz w:val="20"/>
+          <w:szCs w:val="20"/>
         </w:rPr>
         <w:t xml:space="preserve"> CS B</w:t>
       </w:r>
@@ -242,18 +270,6 @@
     </w:p>
     <w:p>
       <w:pPr>
-        <w:spacing w:line="298" w:lineRule="exact"/>
-        <w:rPr>
-          <w:rFonts w:ascii="Arial" w:eastAsia="Book Antiqua" w:hAnsi="Arial" w:cs="Arial"/>
-          <w:b/>
-          <w:bCs/>
-          <w:sz w:val="24"/>
-          <w:szCs w:val="24"/>
-        </w:rPr>
-      </w:pPr>
-    </w:p>
-    <w:p>
-      <w:pPr>
         <w:numPr>
           <w:ilvl w:val="0"/>
           <w:numId w:val="1"/>
@@ -281,17 +297,6 @@
     </w:p>
     <w:p>
       <w:pPr>
-        <w:spacing w:line="336" w:lineRule="exact"/>
-        <w:rPr>
-          <w:rFonts w:ascii="Arial" w:hAnsi="Arial" w:cs="Arial"/>
-          <w:color w:val="000000" w:themeColor="text1"/>
-          <w:sz w:val="24"/>
-          <w:szCs w:val="24"/>
-        </w:rPr>
-      </w:pPr>
-    </w:p>
-    <w:p>
-      <w:pPr>
         <w:spacing w:line="235" w:lineRule="auto"/>
         <w:ind w:left="1" w:right="100"/>
         <w:rPr>
@@ -345,17 +350,6 @@
     </w:p>
     <w:p>
       <w:pPr>
-        <w:spacing w:line="361" w:lineRule="exact"/>
-        <w:rPr>
-          <w:rFonts w:ascii="Arial" w:hAnsi="Arial" w:cs="Arial"/>
-          <w:color w:val="000000" w:themeColor="text1"/>
-          <w:sz w:val="24"/>
-          <w:szCs w:val="24"/>
-        </w:rPr>
-      </w:pPr>
-    </w:p>
-    <w:p>
-      <w:pPr>
         <w:ind w:left="1"/>
         <w:rPr>
           <w:rFonts w:ascii="Arial" w:hAnsi="Arial" w:cs="Arial"/>
@@ -376,17 +370,6 @@
     </w:p>
     <w:p>
       <w:pPr>
-        <w:spacing w:line="280" w:lineRule="exact"/>
-        <w:rPr>
-          <w:rFonts w:ascii="Arial" w:hAnsi="Arial" w:cs="Arial"/>
-          <w:color w:val="000000" w:themeColor="text1"/>
-          <w:sz w:val="24"/>
-          <w:szCs w:val="24"/>
-        </w:rPr>
-      </w:pPr>
-    </w:p>
-    <w:p>
-      <w:pPr>
         <w:ind w:left="1"/>
         <w:rPr>
           <w:rFonts w:ascii="Arial" w:hAnsi="Arial" w:cs="Arial"/>
@@ -404,17 +387,6 @@
         </w:rPr>
         <w:t>DNS</w:t>
       </w:r>
-    </w:p>
-    <w:p>
-      <w:pPr>
-        <w:ind w:left="1"/>
-        <w:rPr>
-          <w:rFonts w:ascii="Arial" w:hAnsi="Arial" w:cs="Arial"/>
-          <w:color w:val="000000" w:themeColor="text1"/>
-          <w:sz w:val="20"/>
-          <w:szCs w:val="20"/>
-        </w:rPr>
-      </w:pPr>
     </w:p>
     <w:p>
       <w:pPr>
@@ -445,16 +417,6 @@
     </w:p>
     <w:p>
       <w:pPr>
-        <w:spacing w:line="255" w:lineRule="exact"/>
-        <w:rPr>
-          <w:rFonts w:ascii="Arial" w:hAnsi="Arial" w:cs="Arial"/>
-          <w:sz w:val="24"/>
-          <w:szCs w:val="24"/>
-        </w:rPr>
-      </w:pPr>
-    </w:p>
-    <w:p>
-      <w:pPr>
         <w:spacing w:line="271" w:lineRule="auto"/>
         <w:ind w:left="1" w:right="740"/>
         <w:jc w:val="both"/>
@@ -472,16 +434,6 @@
         </w:rPr>
         <w:t>This converts digital signals into analogue signals that are suitable for sending over a telephone line. It is usually built into the Internet/broadband router and not normally purchased as a separate component.</w:t>
       </w:r>
-    </w:p>
-    <w:p>
-      <w:pPr>
-        <w:spacing w:line="219" w:lineRule="exact"/>
-        <w:rPr>
-          <w:rFonts w:ascii="Arial" w:hAnsi="Arial" w:cs="Arial"/>
-          <w:sz w:val="24"/>
-          <w:szCs w:val="24"/>
-        </w:rPr>
-      </w:pPr>
     </w:p>
     <w:p>
       <w:pPr>
@@ -521,16 +473,6 @@
     </w:p>
     <w:p>
       <w:pPr>
-        <w:spacing w:line="219" w:lineRule="exact"/>
-        <w:rPr>
-          <w:rFonts w:ascii="Arial" w:hAnsi="Arial" w:cs="Arial"/>
-          <w:sz w:val="20"/>
-          <w:szCs w:val="20"/>
-        </w:rPr>
-      </w:pPr>
-    </w:p>
-    <w:p>
-      <w:pPr>
         <w:numPr>
           <w:ilvl w:val="0"/>
           <w:numId w:val="4"/>
@@ -554,20 +496,8 @@
           <w:sz w:val="24"/>
           <w:szCs w:val="24"/>
         </w:rPr>
-        <w:t>The next hop delivers the packet to a long-haul provider, one of the airlines of cyberspace that quickly carrying data across the world.</w:t>
+        <w:t>The next hop delivers the packet to a long-haul provider</w:t>
       </w:r>
-    </w:p>
-    <w:p>
-      <w:pPr>
-        <w:spacing w:line="222" w:lineRule="exact"/>
-        <w:rPr>
-          <w:rFonts w:ascii="Arial" w:eastAsia="Book Antiqua" w:hAnsi="Arial" w:cs="Arial"/>
-          <w:b/>
-          <w:bCs/>
-          <w:sz w:val="24"/>
-          <w:szCs w:val="24"/>
-        </w:rPr>
-      </w:pPr>
     </w:p>
     <w:p>
       <w:pPr>
@@ -599,55 +529,28 @@
     </w:p>
     <w:p>
       <w:pPr>
-        <w:spacing w:line="222" w:lineRule="exact"/>
-        <w:rPr>
-          <w:rFonts w:ascii="Arial" w:hAnsi="Arial" w:cs="Arial"/>
-          <w:sz w:val="20"/>
-          <w:szCs w:val="20"/>
+        <w:spacing w:line="268" w:lineRule="auto"/>
+        <w:ind w:left="1" w:right="460"/>
+        <w:rPr>
+          <w:rFonts w:ascii="Arial" w:eastAsia="Book Antiqua" w:hAnsi="Arial" w:cs="Arial"/>
+          <w:sz w:val="24"/>
+          <w:szCs w:val="24"/>
         </w:rPr>
       </w:pPr>
+      <w:r>
+        <w:rPr>
+          <w:rFonts w:ascii="Arial" w:eastAsia="Book Antiqua" w:hAnsi="Arial" w:cs="Arial"/>
+          <w:sz w:val="24"/>
+          <w:szCs w:val="24"/>
+        </w:rPr>
+        <w:t xml:space="preserve">Border Gateway Protocol (BGP) is the routing protocol for the Internet. </w:t>
+      </w:r>
     </w:p>
     <w:p>
       <w:pPr>
         <w:spacing w:line="268" w:lineRule="auto"/>
         <w:ind w:left="1" w:right="460"/>
         <w:rPr>
-          <w:rFonts w:ascii="Arial" w:hAnsi="Arial" w:cs="Arial"/>
-          <w:sz w:val="20"/>
-          <w:szCs w:val="20"/>
-        </w:rPr>
-      </w:pPr>
-      <w:r>
-        <w:rPr>
-          <w:rFonts w:ascii="Arial" w:eastAsia="Book Antiqua" w:hAnsi="Arial" w:cs="Arial"/>
-          <w:sz w:val="24"/>
-          <w:szCs w:val="24"/>
-        </w:rPr>
-        <w:t>Border Gateway Protocol (BGP) is the routing protocol for the Internet. Much like the post office processing mail, BGP picks the most efficient routes for delivering Internet traffic.</w:t>
-      </w:r>
-    </w:p>
-    <w:p>
-      <w:pPr>
-        <w:spacing w:line="223" w:lineRule="exact"/>
-        <w:rPr>
-          <w:rFonts w:ascii="Arial" w:hAnsi="Arial" w:cs="Arial"/>
-          <w:sz w:val="20"/>
-          <w:szCs w:val="20"/>
-        </w:rPr>
-      </w:pPr>
-    </w:p>
-    <w:p>
-      <w:pPr>
-        <w:numPr>
-          <w:ilvl w:val="0"/>
-          <w:numId w:val="5"/>
-        </w:numPr>
-        <w:tabs>
-          <w:tab w:val="left" w:pos="241"/>
-        </w:tabs>
-        <w:spacing w:line="265" w:lineRule="auto"/>
-        <w:ind w:left="1" w:right="420" w:hanging="1"/>
-        <w:rPr>
           <w:rFonts w:ascii="Arial" w:eastAsia="Book Antiqua" w:hAnsi="Arial" w:cs="Arial"/>
           <w:b/>
           <w:bCs/>
@@ -658,6 +561,16 @@
       <w:r>
         <w:rPr>
           <w:rFonts w:ascii="Arial" w:eastAsia="Book Antiqua" w:hAnsi="Arial" w:cs="Arial"/>
+          <w:b/>
+          <w:bCs/>
+          <w:sz w:val="24"/>
+          <w:szCs w:val="24"/>
+        </w:rPr>
+        <w:t>7.</w:t>
+      </w:r>
+      <w:r>
+        <w:rPr>
+          <w:rFonts w:ascii="Arial" w:eastAsia="Book Antiqua" w:hAnsi="Arial" w:cs="Arial"/>
           <w:sz w:val="24"/>
           <w:szCs w:val="24"/>
         </w:rPr>
@@ -666,43 +579,22 @@
     </w:p>
     <w:p>
       <w:pPr>
-        <w:spacing w:line="227" w:lineRule="exact"/>
+        <w:spacing w:line="267" w:lineRule="auto"/>
+        <w:ind w:left="1" w:right="200"/>
         <w:rPr>
           <w:rFonts w:ascii="Arial" w:hAnsi="Arial" w:cs="Arial"/>
           <w:sz w:val="20"/>
           <w:szCs w:val="20"/>
         </w:rPr>
       </w:pPr>
-    </w:p>
-    <w:p>
-      <w:pPr>
-        <w:spacing w:line="267" w:lineRule="auto"/>
-        <w:ind w:left="1" w:right="200" w:firstLine="60"/>
-        <w:rPr>
-          <w:rFonts w:ascii="Arial" w:hAnsi="Arial" w:cs="Arial"/>
-          <w:sz w:val="20"/>
-          <w:szCs w:val="20"/>
-        </w:rPr>
-      </w:pPr>
       <w:r>
         <w:rPr>
           <w:rFonts w:ascii="Arial" w:eastAsia="Book Antiqua" w:hAnsi="Arial" w:cs="Arial"/>
           <w:sz w:val="24"/>
           <w:szCs w:val="24"/>
         </w:rPr>
-        <w:lastRenderedPageBreak/>
         <w:t>For the system to work properly, the BGP information shared among routers cannot contain lies or errors that might cause a packet to go off track – or get lost altogether.</w:t>
       </w:r>
-    </w:p>
-    <w:p>
-      <w:pPr>
-        <w:spacing w:line="211" w:lineRule="exact"/>
-        <w:rPr>
-          <w:rFonts w:ascii="Arial" w:hAnsi="Arial" w:cs="Arial"/>
-          <w:sz w:val="20"/>
-          <w:szCs w:val="20"/>
-        </w:rPr>
-      </w:pPr>
     </w:p>
     <w:p>
       <w:pPr>
@@ -733,24 +625,14 @@
     </w:p>
     <w:p>
       <w:pPr>
-        <w:spacing w:line="255" w:lineRule="exact"/>
+        <w:spacing w:line="267" w:lineRule="auto"/>
+        <w:ind w:left="1" w:right="800"/>
         <w:rPr>
           <w:rFonts w:ascii="Arial" w:hAnsi="Arial" w:cs="Arial"/>
           <w:sz w:val="20"/>
           <w:szCs w:val="20"/>
         </w:rPr>
       </w:pPr>
-    </w:p>
-    <w:p>
-      <w:pPr>
-        <w:spacing w:line="267" w:lineRule="auto"/>
-        <w:ind w:left="1" w:right="800"/>
-        <w:rPr>
-          <w:rFonts w:ascii="Arial" w:hAnsi="Arial" w:cs="Arial"/>
-          <w:sz w:val="20"/>
-          <w:szCs w:val="20"/>
-        </w:rPr>
-      </w:pPr>
       <w:r>
         <w:rPr>
           <w:rFonts w:ascii="Arial" w:eastAsia="Book Antiqua" w:hAnsi="Arial" w:cs="Arial"/>
@@ -759,16 +641,6 @@
         </w:rPr>
         <w:t>The information reaches to the recipient’s ISP after which the information has travelled successfully over the internet and received by the user.</w:t>
       </w:r>
-    </w:p>
-    <w:p>
-      <w:pPr>
-        <w:spacing w:line="222" w:lineRule="exact"/>
-        <w:rPr>
-          <w:rFonts w:ascii="Arial" w:hAnsi="Arial" w:cs="Arial"/>
-          <w:sz w:val="20"/>
-          <w:szCs w:val="20"/>
-        </w:rPr>
-      </w:pPr>
     </w:p>
     <w:p>
       <w:pPr>
@@ -795,8 +667,84 @@
           <w:sz w:val="24"/>
           <w:szCs w:val="24"/>
         </w:rPr>
-        <w:t>The final hop takes a packet to the recipient, which re-assembles all of the packets into a coherent message. A separate message goes back through the network confirming successful delivery.</w:t>
+        <w:t xml:space="preserve">The final hop takes a packet to the recipient, which re-assembles </w:t>
       </w:r>
+      <w:proofErr w:type="gramStart"/>
+      <w:r>
+        <w:rPr>
+          <w:rFonts w:ascii="Arial" w:eastAsia="Book Antiqua" w:hAnsi="Arial" w:cs="Arial"/>
+          <w:sz w:val="24"/>
+          <w:szCs w:val="24"/>
+        </w:rPr>
+        <w:t>all of</w:t>
+      </w:r>
+      <w:proofErr w:type="gramEnd"/>
+      <w:r>
+        <w:rPr>
+          <w:rFonts w:ascii="Arial" w:eastAsia="Book Antiqua" w:hAnsi="Arial" w:cs="Arial"/>
+          <w:sz w:val="24"/>
+          <w:szCs w:val="24"/>
+        </w:rPr>
+        <w:t xml:space="preserve"> the packets into a coherent message. A separate message goes back through the network confirming successful delivery.</w:t>
+      </w:r>
+    </w:p>
+    <w:p>
+      <w:pPr>
+        <w:tabs>
+          <w:tab w:val="left" w:pos="241"/>
+        </w:tabs>
+        <w:spacing w:line="271" w:lineRule="auto"/>
+        <w:ind w:right="200"/>
+        <w:rPr>
+          <w:rFonts w:ascii="Arial" w:eastAsia="Book Antiqua" w:hAnsi="Arial" w:cs="Arial"/>
+          <w:sz w:val="24"/>
+          <w:szCs w:val="24"/>
+        </w:rPr>
+      </w:pPr>
+    </w:p>
+    <w:p>
+      <w:pPr>
+        <w:tabs>
+          <w:tab w:val="left" w:pos="241"/>
+        </w:tabs>
+        <w:spacing w:line="271" w:lineRule="auto"/>
+        <w:ind w:right="200"/>
+        <w:rPr>
+          <w:rFonts w:ascii="Arial" w:eastAsia="Book Antiqua" w:hAnsi="Arial" w:cs="Arial"/>
+          <w:sz w:val="24"/>
+          <w:szCs w:val="24"/>
+        </w:rPr>
+      </w:pPr>
+    </w:p>
+    <w:p>
+      <w:pPr>
+        <w:tabs>
+          <w:tab w:val="left" w:pos="241"/>
+        </w:tabs>
+        <w:spacing w:line="271" w:lineRule="auto"/>
+        <w:ind w:right="200"/>
+        <w:rPr>
+          <w:rFonts w:ascii="Arial" w:eastAsia="Book Antiqua" w:hAnsi="Arial" w:cs="Arial"/>
+          <w:sz w:val="24"/>
+          <w:szCs w:val="24"/>
+        </w:rPr>
+      </w:pPr>
+    </w:p>
+    <w:p>
+      <w:pPr>
+        <w:tabs>
+          <w:tab w:val="left" w:pos="241"/>
+        </w:tabs>
+        <w:spacing w:line="271" w:lineRule="auto"/>
+        <w:ind w:right="200"/>
+        <w:rPr>
+          <w:rFonts w:ascii="Arial" w:eastAsia="Book Antiqua" w:hAnsi="Arial" w:cs="Arial"/>
+          <w:b/>
+          <w:bCs/>
+          <w:sz w:val="24"/>
+          <w:szCs w:val="24"/>
+        </w:rPr>
+      </w:pPr>
     </w:p>
     <w:p>
       <w:pPr>
@@ -815,6 +763,7 @@
           <w:sz w:val="28"/>
           <w:szCs w:val="28"/>
         </w:rPr>
+        <w:lastRenderedPageBreak/>
         <w:t>Q.2 Give details as follows for OSI reference model:</w:t>
       </w:r>
     </w:p>
@@ -8470,7 +8419,6 @@
             <w:tcW w:w="1560" w:type="dxa"/>
             <w:tcBorders>
               <w:left w:val="single" w:sz="8" w:space="0" w:color="auto"/>
-              <w:bottom w:val="single" w:sz="8" w:space="0" w:color="auto"/>
               <w:right w:val="single" w:sz="8" w:space="0" w:color="auto"/>
             </w:tcBorders>
             <w:vAlign w:val="bottom"/>
@@ -8489,7 +8437,6 @@
           <w:tcPr>
             <w:tcW w:w="3280" w:type="dxa"/>
             <w:tcBorders>
-              <w:bottom w:val="single" w:sz="8" w:space="0" w:color="auto"/>
               <w:right w:val="single" w:sz="8" w:space="0" w:color="auto"/>
             </w:tcBorders>
             <w:vAlign w:val="bottom"/>
@@ -8507,9 +8454,6 @@
         <w:tc>
           <w:tcPr>
             <w:tcW w:w="700" w:type="dxa"/>
-            <w:tcBorders>
-              <w:bottom w:val="single" w:sz="8" w:space="0" w:color="auto"/>
-            </w:tcBorders>
             <w:vAlign w:val="bottom"/>
           </w:tcPr>
           <w:p>
@@ -8526,7 +8470,6 @@
           <w:tcPr>
             <w:tcW w:w="2140" w:type="dxa"/>
             <w:tcBorders>
-              <w:bottom w:val="single" w:sz="8" w:space="0" w:color="auto"/>
               <w:right w:val="single" w:sz="8" w:space="0" w:color="auto"/>
             </w:tcBorders>
             <w:vAlign w:val="bottom"/>
@@ -8545,7 +8488,6 @@
           <w:tcPr>
             <w:tcW w:w="1320" w:type="dxa"/>
             <w:tcBorders>
-              <w:bottom w:val="single" w:sz="8" w:space="0" w:color="auto"/>
               <w:right w:val="single" w:sz="8" w:space="0" w:color="auto"/>
             </w:tcBorders>
             <w:vAlign w:val="bottom"/>
@@ -8576,21 +8518,122 @@
           </w:p>
         </w:tc>
       </w:tr>
+      <w:tr>
+        <w:trPr>
+          <w:trHeight w:val="48"/>
+        </w:trPr>
+        <w:tc>
+          <w:tcPr>
+            <w:tcW w:w="1560" w:type="dxa"/>
+            <w:tcBorders>
+              <w:left w:val="single" w:sz="8" w:space="0" w:color="auto"/>
+              <w:bottom w:val="single" w:sz="8" w:space="0" w:color="auto"/>
+              <w:right w:val="single" w:sz="8" w:space="0" w:color="auto"/>
+            </w:tcBorders>
+            <w:vAlign w:val="bottom"/>
+          </w:tcPr>
+          <w:p>
+            <w:pPr>
+              <w:rPr>
+                <w:rFonts w:ascii="Arial" w:hAnsi="Arial" w:cs="Arial"/>
+                <w:sz w:val="4"/>
+                <w:szCs w:val="4"/>
+              </w:rPr>
+            </w:pPr>
+          </w:p>
+        </w:tc>
+        <w:tc>
+          <w:tcPr>
+            <w:tcW w:w="3280" w:type="dxa"/>
+            <w:tcBorders>
+              <w:bottom w:val="single" w:sz="8" w:space="0" w:color="auto"/>
+              <w:right w:val="single" w:sz="8" w:space="0" w:color="auto"/>
+            </w:tcBorders>
+            <w:vAlign w:val="bottom"/>
+          </w:tcPr>
+          <w:p>
+            <w:pPr>
+              <w:rPr>
+                <w:rFonts w:ascii="Arial" w:hAnsi="Arial" w:cs="Arial"/>
+                <w:sz w:val="4"/>
+                <w:szCs w:val="4"/>
+              </w:rPr>
+            </w:pPr>
+          </w:p>
+        </w:tc>
+        <w:tc>
+          <w:tcPr>
+            <w:tcW w:w="700" w:type="dxa"/>
+            <w:tcBorders>
+              <w:bottom w:val="single" w:sz="8" w:space="0" w:color="auto"/>
+            </w:tcBorders>
+            <w:vAlign w:val="bottom"/>
+          </w:tcPr>
+          <w:p>
+            <w:pPr>
+              <w:rPr>
+                <w:rFonts w:ascii="Arial" w:hAnsi="Arial" w:cs="Arial"/>
+                <w:sz w:val="4"/>
+                <w:szCs w:val="4"/>
+              </w:rPr>
+            </w:pPr>
+          </w:p>
+        </w:tc>
+        <w:tc>
+          <w:tcPr>
+            <w:tcW w:w="2140" w:type="dxa"/>
+            <w:tcBorders>
+              <w:bottom w:val="single" w:sz="8" w:space="0" w:color="auto"/>
+              <w:right w:val="single" w:sz="8" w:space="0" w:color="auto"/>
+            </w:tcBorders>
+            <w:vAlign w:val="bottom"/>
+          </w:tcPr>
+          <w:p>
+            <w:pPr>
+              <w:rPr>
+                <w:rFonts w:ascii="Arial" w:hAnsi="Arial" w:cs="Arial"/>
+                <w:sz w:val="4"/>
+                <w:szCs w:val="4"/>
+              </w:rPr>
+            </w:pPr>
+          </w:p>
+        </w:tc>
+        <w:tc>
+          <w:tcPr>
+            <w:tcW w:w="1320" w:type="dxa"/>
+            <w:tcBorders>
+              <w:bottom w:val="single" w:sz="8" w:space="0" w:color="auto"/>
+              <w:right w:val="single" w:sz="8" w:space="0" w:color="auto"/>
+            </w:tcBorders>
+            <w:vAlign w:val="bottom"/>
+          </w:tcPr>
+          <w:p>
+            <w:pPr>
+              <w:rPr>
+                <w:rFonts w:ascii="Arial" w:hAnsi="Arial" w:cs="Arial"/>
+                <w:sz w:val="4"/>
+                <w:szCs w:val="4"/>
+              </w:rPr>
+            </w:pPr>
+          </w:p>
+        </w:tc>
+        <w:tc>
+          <w:tcPr>
+            <w:tcW w:w="0" w:type="dxa"/>
+            <w:vAlign w:val="bottom"/>
+          </w:tcPr>
+          <w:p>
+            <w:pPr>
+              <w:rPr>
+                <w:rFonts w:ascii="Arial" w:hAnsi="Arial" w:cs="Arial"/>
+                <w:sz w:val="1"/>
+                <w:szCs w:val="1"/>
+              </w:rPr>
+            </w:pPr>
+          </w:p>
+        </w:tc>
+      </w:tr>
     </w:tbl>
-    <w:p>
-      <w:pPr>
-        <w:rPr>
-          <w:rFonts w:ascii="Arial" w:hAnsi="Arial" w:cs="Arial"/>
-        </w:rPr>
-        <w:sectPr>
-          <w:pgSz w:w="11920" w:h="16841"/>
-          <w:pgMar w:top="1420" w:right="1440" w:bottom="1440" w:left="1440" w:header="0" w:footer="0" w:gutter="0"/>
-          <w:cols w:space="720" w:equalWidth="0">
-            <w:col w:w="9031"/>
-          </w:cols>
-        </w:sectPr>
-      </w:pPr>
-    </w:p>
     <w:p>
       <w:pPr>
         <w:spacing w:line="1" w:lineRule="exact"/>
@@ -11016,8 +11059,18 @@
                 <w:sz w:val="24"/>
                 <w:szCs w:val="24"/>
               </w:rPr>
-              <w:t>Assembler/Disasse</w:t>
-            </w:r>
+              <w:t>Assembler/</w:t>
+            </w:r>
+            <w:proofErr w:type="spellStart"/>
+            <w:r>
+              <w:rPr>
+                <w:rFonts w:ascii="Arial" w:eastAsia="Times New Roman" w:hAnsi="Arial" w:cs="Arial"/>
+                <w:sz w:val="24"/>
+                <w:szCs w:val="24"/>
+              </w:rPr>
+              <w:t>Disasse</w:t>
+            </w:r>
+            <w:proofErr w:type="spellEnd"/>
           </w:p>
         </w:tc>
         <w:tc>
@@ -11236,13 +11289,23 @@
                 <w:szCs w:val="20"/>
               </w:rPr>
             </w:pPr>
-            <w:r>
-              <w:rPr>
-                <w:rFonts w:ascii="Arial" w:eastAsia="Times New Roman" w:hAnsi="Arial" w:cs="Arial"/>
-                <w:sz w:val="24"/>
-                <w:szCs w:val="24"/>
-              </w:rPr>
-              <w:t>mbler Protocol</w:t>
+            <w:proofErr w:type="spellStart"/>
+            <w:r>
+              <w:rPr>
+                <w:rFonts w:ascii="Arial" w:eastAsia="Times New Roman" w:hAnsi="Arial" w:cs="Arial"/>
+                <w:sz w:val="24"/>
+                <w:szCs w:val="24"/>
+              </w:rPr>
+              <w:t>mbler</w:t>
+            </w:r>
+            <w:proofErr w:type="spellEnd"/>
+            <w:r>
+              <w:rPr>
+                <w:rFonts w:ascii="Arial" w:eastAsia="Times New Roman" w:hAnsi="Arial" w:cs="Arial"/>
+                <w:sz w:val="24"/>
+                <w:szCs w:val="24"/>
+              </w:rPr>
+              <w:t xml:space="preserve"> Protocol</w:t>
             </w:r>
           </w:p>
         </w:tc>
@@ -13290,7 +13353,16 @@
                 <w:sz w:val="24"/>
                 <w:szCs w:val="24"/>
               </w:rPr>
-              <w:t>applications. The session layer</w:t>
+              <w:t xml:space="preserve">applications. The session </w:t>
+            </w:r>
+            <w:r>
+              <w:rPr>
+                <w:rFonts w:ascii="Arial" w:eastAsia="Times New Roman" w:hAnsi="Arial" w:cs="Arial"/>
+                <w:sz w:val="24"/>
+                <w:szCs w:val="24"/>
+              </w:rPr>
+              <w:lastRenderedPageBreak/>
+              <w:t>layer</w:t>
             </w:r>
           </w:p>
         </w:tc>
@@ -14193,13 +14265,23 @@
                 <w:szCs w:val="20"/>
               </w:rPr>
             </w:pPr>
-            <w:r>
-              <w:rPr>
-                <w:rFonts w:ascii="Arial" w:eastAsia="Times New Roman" w:hAnsi="Arial" w:cs="Arial"/>
-                <w:sz w:val="24"/>
-                <w:szCs w:val="24"/>
-              </w:rPr>
-              <w:t>iSNS,</w:t>
+            <w:proofErr w:type="spellStart"/>
+            <w:r>
+              <w:rPr>
+                <w:rFonts w:ascii="Arial" w:eastAsia="Times New Roman" w:hAnsi="Arial" w:cs="Arial"/>
+                <w:sz w:val="24"/>
+                <w:szCs w:val="24"/>
+              </w:rPr>
+              <w:t>iSNS</w:t>
+            </w:r>
+            <w:proofErr w:type="spellEnd"/>
+            <w:r>
+              <w:rPr>
+                <w:rFonts w:ascii="Arial" w:eastAsia="Times New Roman" w:hAnsi="Arial" w:cs="Arial"/>
+                <w:sz w:val="24"/>
+                <w:szCs w:val="24"/>
+              </w:rPr>
+              <w:t>,</w:t>
             </w:r>
           </w:p>
         </w:tc>
@@ -16353,16 +16435,6 @@
               </w:rPr>
             </w:pPr>
           </w:p>
-        </w:tc>
-        <w:tc>
-          <w:tcPr>
-            <w:tcW w:w="3280" w:type="dxa"/>
-            <w:tcBorders>
-              <w:bottom w:val="single" w:sz="8" w:space="0" w:color="auto"/>
-              <w:right w:val="single" w:sz="8" w:space="0" w:color="auto"/>
-            </w:tcBorders>
-            <w:vAlign w:val="bottom"/>
-          </w:tcPr>
           <w:p>
             <w:pPr>
               <w:rPr>
@@ -16375,9 +16447,10 @@
         </w:tc>
         <w:tc>
           <w:tcPr>
-            <w:tcW w:w="700" w:type="dxa"/>
+            <w:tcW w:w="3280" w:type="dxa"/>
             <w:tcBorders>
               <w:bottom w:val="single" w:sz="8" w:space="0" w:color="auto"/>
+              <w:right w:val="single" w:sz="8" w:space="0" w:color="auto"/>
             </w:tcBorders>
             <w:vAlign w:val="bottom"/>
           </w:tcPr>
@@ -16393,10 +16466,9 @@
         </w:tc>
         <w:tc>
           <w:tcPr>
-            <w:tcW w:w="2140" w:type="dxa"/>
+            <w:tcW w:w="700" w:type="dxa"/>
             <w:tcBorders>
               <w:bottom w:val="single" w:sz="8" w:space="0" w:color="auto"/>
-              <w:right w:val="single" w:sz="8" w:space="0" w:color="auto"/>
             </w:tcBorders>
             <w:vAlign w:val="bottom"/>
           </w:tcPr>
@@ -16412,7 +16484,7 @@
         </w:tc>
         <w:tc>
           <w:tcPr>
-            <w:tcW w:w="1320" w:type="dxa"/>
+            <w:tcW w:w="2140" w:type="dxa"/>
             <w:tcBorders>
               <w:bottom w:val="single" w:sz="8" w:space="0" w:color="auto"/>
               <w:right w:val="single" w:sz="8" w:space="0" w:color="auto"/>
@@ -16431,6 +16503,25 @@
         </w:tc>
         <w:tc>
           <w:tcPr>
+            <w:tcW w:w="1320" w:type="dxa"/>
+            <w:tcBorders>
+              <w:bottom w:val="single" w:sz="8" w:space="0" w:color="auto"/>
+              <w:right w:val="single" w:sz="8" w:space="0" w:color="auto"/>
+            </w:tcBorders>
+            <w:vAlign w:val="bottom"/>
+          </w:tcPr>
+          <w:p>
+            <w:pPr>
+              <w:rPr>
+                <w:rFonts w:ascii="Arial" w:hAnsi="Arial" w:cs="Arial"/>
+                <w:sz w:val="2"/>
+                <w:szCs w:val="2"/>
+              </w:rPr>
+            </w:pPr>
+          </w:p>
+        </w:tc>
+        <w:tc>
+          <w:tcPr>
             <w:tcW w:w="0" w:type="dxa"/>
             <w:vAlign w:val="bottom"/>
           </w:tcPr>
@@ -16446,20 +16537,6 @@
         </w:tc>
       </w:tr>
     </w:tbl>
-    <w:p>
-      <w:pPr>
-        <w:rPr>
-          <w:rFonts w:ascii="Arial" w:hAnsi="Arial" w:cs="Arial"/>
-        </w:rPr>
-        <w:sectPr>
-          <w:pgSz w:w="11920" w:h="16841"/>
-          <w:pgMar w:top="1420" w:right="1440" w:bottom="1440" w:left="1440" w:header="0" w:footer="0" w:gutter="0"/>
-          <w:cols w:space="720" w:equalWidth="0">
-            <w:col w:w="9031"/>
-          </w:cols>
-        </w:sectPr>
-      </w:pPr>
-    </w:p>
     <w:p>
       <w:pPr>
         <w:spacing w:line="1" w:lineRule="exact"/>
@@ -18217,8 +18294,18 @@
                 <w:sz w:val="24"/>
                 <w:szCs w:val="24"/>
               </w:rPr>
-              <w:t>multiplex several transport</w:t>
-            </w:r>
+              <w:t xml:space="preserve">multiplex several </w:t>
+            </w:r>
+            <w:proofErr w:type="gramStart"/>
+            <w:r>
+              <w:rPr>
+                <w:rFonts w:ascii="Arial" w:eastAsia="Times New Roman" w:hAnsi="Arial" w:cs="Arial"/>
+                <w:sz w:val="24"/>
+                <w:szCs w:val="24"/>
+              </w:rPr>
+              <w:t>transport</w:t>
+            </w:r>
+            <w:proofErr w:type="gramEnd"/>
           </w:p>
         </w:tc>
         <w:tc>
@@ -20028,7 +20115,16 @@
                 <w:sz w:val="24"/>
                 <w:szCs w:val="24"/>
               </w:rPr>
-              <w:t>forwarding, routing, controlling</w:t>
+              <w:t xml:space="preserve">forwarding, routing, </w:t>
+            </w:r>
+            <w:r>
+              <w:rPr>
+                <w:rFonts w:ascii="Arial" w:eastAsia="Times New Roman" w:hAnsi="Arial" w:cs="Arial"/>
+                <w:sz w:val="24"/>
+                <w:szCs w:val="24"/>
+              </w:rPr>
+              <w:lastRenderedPageBreak/>
+              <w:t>controlling</w:t>
             </w:r>
           </w:p>
         </w:tc>
@@ -21024,7 +21120,25 @@
                 <w:sz w:val="24"/>
                 <w:szCs w:val="24"/>
               </w:rPr>
-              <w:t>reporting are the network</w:t>
+              <w:t xml:space="preserve">reporting </w:t>
+            </w:r>
+            <w:proofErr w:type="gramStart"/>
+            <w:r>
+              <w:rPr>
+                <w:rFonts w:ascii="Arial" w:eastAsia="Times New Roman" w:hAnsi="Arial" w:cs="Arial"/>
+                <w:sz w:val="24"/>
+                <w:szCs w:val="24"/>
+              </w:rPr>
+              <w:t>are</w:t>
+            </w:r>
+            <w:proofErr w:type="gramEnd"/>
+            <w:r>
+              <w:rPr>
+                <w:rFonts w:ascii="Arial" w:eastAsia="Times New Roman" w:hAnsi="Arial" w:cs="Arial"/>
+                <w:sz w:val="24"/>
+                <w:szCs w:val="24"/>
+              </w:rPr>
+              <w:t xml:space="preserve"> the network</w:t>
             </w:r>
           </w:p>
         </w:tc>
@@ -21753,7 +21867,25 @@
                 <w:sz w:val="24"/>
                 <w:szCs w:val="24"/>
               </w:rPr>
-              <w:t>not both of them at the same</w:t>
+              <w:t xml:space="preserve">not </w:t>
+            </w:r>
+            <w:proofErr w:type="gramStart"/>
+            <w:r>
+              <w:rPr>
+                <w:rFonts w:ascii="Arial" w:eastAsia="Times New Roman" w:hAnsi="Arial" w:cs="Arial"/>
+                <w:sz w:val="24"/>
+                <w:szCs w:val="24"/>
+              </w:rPr>
+              <w:t>both of them</w:t>
+            </w:r>
+            <w:proofErr w:type="gramEnd"/>
+            <w:r>
+              <w:rPr>
+                <w:rFonts w:ascii="Arial" w:eastAsia="Times New Roman" w:hAnsi="Arial" w:cs="Arial"/>
+                <w:sz w:val="24"/>
+                <w:szCs w:val="24"/>
+              </w:rPr>
+              <w:t xml:space="preserve"> at the same</w:t>
             </w:r>
           </w:p>
         </w:tc>
@@ -23057,16 +23189,7 @@
                 <w:sz w:val="24"/>
                 <w:szCs w:val="24"/>
               </w:rPr>
-              <w:t xml:space="preserve">control (MAC) layer. It is </w:t>
-            </w:r>
-            <w:r>
-              <w:rPr>
-                <w:rFonts w:ascii="Arial" w:eastAsia="Times New Roman" w:hAnsi="Arial" w:cs="Arial"/>
-                <w:sz w:val="24"/>
-                <w:szCs w:val="24"/>
-              </w:rPr>
-              <w:lastRenderedPageBreak/>
-              <w:t>used</w:t>
+              <w:t>control (MAC) layer. It is used</w:t>
             </w:r>
           </w:p>
         </w:tc>
@@ -23094,17 +23217,7 @@
                 <w:sz w:val="24"/>
                 <w:szCs w:val="24"/>
               </w:rPr>
-              <w:lastRenderedPageBreak/>
-              <w:t xml:space="preserve">to-Point Protocol (PPP) </w:t>
-            </w:r>
-            <w:r>
-              <w:rPr>
-                <w:rFonts w:ascii="Arial" w:eastAsia="Times New Roman" w:hAnsi="Arial" w:cs="Arial"/>
-                <w:sz w:val="24"/>
-                <w:szCs w:val="24"/>
-              </w:rPr>
-              <w:lastRenderedPageBreak/>
-              <w:t>or</w:t>
+              <w:t>to-Point Protocol (PPP) or</w:t>
             </w:r>
           </w:p>
         </w:tc>
@@ -23950,20 +24063,6 @@
         </w:tc>
       </w:tr>
     </w:tbl>
-    <w:p>
-      <w:pPr>
-        <w:rPr>
-          <w:rFonts w:ascii="Arial" w:hAnsi="Arial" w:cs="Arial"/>
-        </w:rPr>
-        <w:sectPr>
-          <w:pgSz w:w="11920" w:h="16841"/>
-          <w:pgMar w:top="1420" w:right="1440" w:bottom="1440" w:left="1440" w:header="0" w:footer="0" w:gutter="0"/>
-          <w:cols w:space="720" w:equalWidth="0">
-            <w:col w:w="9031"/>
-          </w:cols>
-        </w:sectPr>
-      </w:pPr>
-    </w:p>
     <w:p>
       <w:pPr>
         <w:spacing w:line="141" w:lineRule="exact"/>
@@ -26360,19 +26459,85 @@
         <w:spacing w:line="420" w:lineRule="auto"/>
         <w:ind w:right="1780"/>
         <w:rPr>
+          <w:rFonts w:ascii="Arial" w:eastAsia="Book Antiqua" w:hAnsi="Arial" w:cs="Arial"/>
+          <w:sz w:val="24"/>
+          <w:szCs w:val="24"/>
+        </w:rPr>
+      </w:pPr>
+      <w:r>
+        <w:rPr>
+          <w:rFonts w:ascii="Arial" w:eastAsia="Book Antiqua" w:hAnsi="Arial" w:cs="Arial"/>
+          <w:sz w:val="24"/>
+          <w:szCs w:val="24"/>
+        </w:rPr>
+        <w:t xml:space="preserve">Framing can be of two types, </w:t>
+      </w:r>
+    </w:p>
+    <w:p>
+      <w:pPr>
+        <w:spacing w:line="420" w:lineRule="auto"/>
+        <w:ind w:right="1780"/>
+        <w:rPr>
+          <w:rFonts w:ascii="Arial" w:eastAsia="Book Antiqua" w:hAnsi="Arial" w:cs="Arial"/>
+          <w:sz w:val="24"/>
+          <w:szCs w:val="24"/>
+        </w:rPr>
+      </w:pPr>
+      <w:r>
+        <w:rPr>
+          <w:rFonts w:ascii="Arial" w:eastAsia="Book Antiqua" w:hAnsi="Arial" w:cs="Arial"/>
+          <w:sz w:val="24"/>
+          <w:szCs w:val="24"/>
+        </w:rPr>
+        <w:t>1.</w:t>
+      </w:r>
+      <w:r>
+        <w:rPr>
+          <w:rFonts w:ascii="Arial" w:eastAsia="Book Antiqua" w:hAnsi="Arial" w:cs="Arial"/>
+          <w:sz w:val="24"/>
+          <w:szCs w:val="24"/>
+        </w:rPr>
+        <w:t>fixed sized framing</w:t>
+      </w:r>
+    </w:p>
+    <w:p>
+      <w:pPr>
+        <w:spacing w:line="420" w:lineRule="auto"/>
+        <w:ind w:right="1780"/>
+        <w:rPr>
+          <w:rFonts w:ascii="Arial" w:eastAsia="Book Antiqua" w:hAnsi="Arial" w:cs="Arial"/>
+          <w:sz w:val="24"/>
+          <w:szCs w:val="24"/>
+        </w:rPr>
+      </w:pPr>
+      <w:r>
+        <w:rPr>
+          <w:rFonts w:ascii="Arial" w:eastAsia="Book Antiqua" w:hAnsi="Arial" w:cs="Arial"/>
+          <w:sz w:val="24"/>
+          <w:szCs w:val="24"/>
+        </w:rPr>
+        <w:t>2.</w:t>
+      </w:r>
+      <w:r>
+        <w:rPr>
+          <w:rFonts w:ascii="Arial" w:eastAsia="Book Antiqua" w:hAnsi="Arial" w:cs="Arial"/>
+          <w:sz w:val="24"/>
+          <w:szCs w:val="24"/>
+        </w:rPr>
+        <w:t xml:space="preserve">variable sized framing. </w:t>
+      </w:r>
+    </w:p>
+    <w:p>
+      <w:pPr>
+        <w:spacing w:line="420" w:lineRule="auto"/>
+        <w:ind w:right="1780"/>
+        <w:rPr>
           <w:rFonts w:ascii="Arial" w:hAnsi="Arial" w:cs="Arial"/>
           <w:sz w:val="20"/>
           <w:szCs w:val="20"/>
+          <w:u w:val="single"/>
         </w:rPr>
       </w:pPr>
-      <w:r>
-        <w:rPr>
-          <w:rFonts w:ascii="Arial" w:eastAsia="Book Antiqua" w:hAnsi="Arial" w:cs="Arial"/>
-          <w:sz w:val="24"/>
-          <w:szCs w:val="24"/>
-        </w:rPr>
-        <w:t xml:space="preserve">Framing can be of two types, fixed sized framing and variable sized framing. </w:t>
-      </w:r>
       <w:r>
         <w:rPr>
           <w:rFonts w:ascii="Arial" w:eastAsia="Book Antiqua" w:hAnsi="Arial" w:cs="Arial"/>
@@ -26380,6 +26545,7 @@
           <w:bCs/>
           <w:sz w:val="24"/>
           <w:szCs w:val="24"/>
+          <w:u w:val="single"/>
         </w:rPr>
         <w:t>Fixed-sized Framing -</w:t>
       </w:r>
@@ -26456,6 +26622,7 @@
           <w:rFonts w:ascii="Arial" w:hAnsi="Arial" w:cs="Arial"/>
           <w:sz w:val="20"/>
           <w:szCs w:val="20"/>
+          <w:u w:val="single"/>
         </w:rPr>
       </w:pPr>
       <w:r>
@@ -26465,6 +26632,7 @@
           <w:bCs/>
           <w:sz w:val="24"/>
           <w:szCs w:val="24"/>
+          <w:u w:val="single"/>
         </w:rPr>
         <w:t>Variable – Sized Framing -</w:t>
       </w:r>
@@ -26495,7 +26663,25 @@
           <w:sz w:val="24"/>
           <w:szCs w:val="24"/>
         </w:rPr>
-        <w:t>Here, the size of each frame to be transmitted may be different. So additional mechanisms are kept to mark the end of one frame and the beginning of the next frame.</w:t>
+        <w:t xml:space="preserve">Here, the size of each frame to be transmitted may be different. So additional mechanisms are kept </w:t>
+      </w:r>
+      <w:proofErr w:type="gramStart"/>
+      <w:r>
+        <w:rPr>
+          <w:rFonts w:ascii="Arial" w:eastAsia="Book Antiqua" w:hAnsi="Arial" w:cs="Arial"/>
+          <w:sz w:val="24"/>
+          <w:szCs w:val="24"/>
+        </w:rPr>
+        <w:t>to mark</w:t>
+      </w:r>
+      <w:proofErr w:type="gramEnd"/>
+      <w:r>
+        <w:rPr>
+          <w:rFonts w:ascii="Arial" w:eastAsia="Book Antiqua" w:hAnsi="Arial" w:cs="Arial"/>
+          <w:sz w:val="24"/>
+          <w:szCs w:val="24"/>
+        </w:rPr>
+        <w:t xml:space="preserve"> the end of one frame and the beginning of the next frame.</w:t>
       </w:r>
     </w:p>
     <w:p>
@@ -26909,6 +27095,7 @@
           <w:szCs w:val="20"/>
         </w:rPr>
       </w:pPr>
+      <w:proofErr w:type="gramStart"/>
       <w:r>
         <w:rPr>
           <w:rFonts w:ascii="Arial" w:eastAsia="Book Antiqua" w:hAnsi="Arial" w:cs="Arial"/>
@@ -26917,6 +27104,7 @@
         </w:rPr>
         <w:t>Encoding :</w:t>
       </w:r>
+      <w:proofErr w:type="gramEnd"/>
     </w:p>
     <w:p>
       <w:pPr>
@@ -27336,6 +27524,7 @@
           <w:szCs w:val="24"/>
         </w:rPr>
       </w:pPr>
+      <w:proofErr w:type="gramStart"/>
       <w:r>
         <w:rPr>
           <w:rFonts w:ascii="Arial" w:eastAsia="Book Antiqua" w:hAnsi="Arial" w:cs="Arial"/>
@@ -27343,7 +27532,17 @@
           <w:szCs w:val="24"/>
           <w:u w:val="single"/>
         </w:rPr>
-        <w:t>Non Return to Zero NRZ</w:t>
+        <w:t>Non Return</w:t>
+      </w:r>
+      <w:proofErr w:type="gramEnd"/>
+      <w:r>
+        <w:rPr>
+          <w:rFonts w:ascii="Arial" w:eastAsia="Book Antiqua" w:hAnsi="Arial" w:cs="Arial"/>
+          <w:sz w:val="24"/>
+          <w:szCs w:val="24"/>
+          <w:u w:val="single"/>
+        </w:rPr>
+        <w:t xml:space="preserve"> to Zero NRZ</w:t>
       </w:r>
     </w:p>
     <w:p>
@@ -27372,7 +27571,25 @@
           <w:sz w:val="24"/>
           <w:szCs w:val="24"/>
         </w:rPr>
-        <w:t>NRZ Codes has 1 for High voltage level and 0 for Low voltage level. The main behavior of NRZ codes is that the voltage level remains constant during bit interval. The end or start of a bit will not be indicated and it will maintain the same voltage state, if the value of the previous bit and the value of the present bit are same. The following figure explains the concept of NRZ coding.</w:t>
+        <w:t xml:space="preserve">NRZ Codes has 1 for High voltage level and 0 for Low voltage level. The main behavior of NRZ codes is that the voltage level remains constant during bit interval. The end or start of a bit will not be indicated and it will maintain the same voltage </w:t>
+      </w:r>
+      <w:proofErr w:type="gramStart"/>
+      <w:r>
+        <w:rPr>
+          <w:rFonts w:ascii="Arial" w:eastAsia="Book Antiqua" w:hAnsi="Arial" w:cs="Arial"/>
+          <w:sz w:val="24"/>
+          <w:szCs w:val="24"/>
+        </w:rPr>
+        <w:t>state, if</w:t>
+      </w:r>
+      <w:proofErr w:type="gramEnd"/>
+      <w:r>
+        <w:rPr>
+          <w:rFonts w:ascii="Arial" w:eastAsia="Book Antiqua" w:hAnsi="Arial" w:cs="Arial"/>
+          <w:sz w:val="24"/>
+          <w:szCs w:val="24"/>
+        </w:rPr>
+        <w:t xml:space="preserve"> the value of the previous bit and the value of the present bit are same. The following figure explains the concept of NRZ coding.</w:t>
       </w:r>
     </w:p>
     <w:p>
@@ -27390,9 +27607,9 @@
         <w:spacing w:line="252" w:lineRule="auto"/>
         <w:ind w:left="460" w:right="540"/>
         <w:rPr>
-          <w:rFonts w:ascii="Arial" w:hAnsi="Arial" w:cs="Arial"/>
-          <w:sz w:val="20"/>
-          <w:szCs w:val="20"/>
+          <w:rFonts w:ascii="Arial" w:eastAsia="Book Antiqua" w:hAnsi="Arial" w:cs="Arial"/>
+          <w:sz w:val="24"/>
+          <w:szCs w:val="24"/>
         </w:rPr>
       </w:pPr>
       <w:r>
@@ -27406,7 +27623,8 @@
     </w:p>
     <w:p>
       <w:pPr>
-        <w:spacing w:line="20" w:lineRule="exact"/>
+        <w:spacing w:line="252" w:lineRule="auto"/>
+        <w:ind w:left="460" w:right="540"/>
         <w:rPr>
           <w:rFonts w:ascii="Arial" w:hAnsi="Arial" w:cs="Arial"/>
           <w:sz w:val="20"/>
@@ -27416,22 +27634,14 @@
       <w:r>
         <w:rPr>
           <w:rFonts w:ascii="Arial" w:hAnsi="Arial" w:cs="Arial"/>
-          <w:noProof/>
           <w:sz w:val="20"/>
           <w:szCs w:val="20"/>
         </w:rPr>
+        <w:lastRenderedPageBreak/>
         <w:drawing>
-          <wp:anchor distT="0" distB="0" distL="114300" distR="114300" simplePos="0" relativeHeight="251657216" behindDoc="1" locked="0" layoutInCell="0" allowOverlap="1" wp14:anchorId="57FEB73C" wp14:editId="58A60281">
-            <wp:simplePos x="0" y="0"/>
-            <wp:positionH relativeFrom="column">
-              <wp:posOffset>292100</wp:posOffset>
-            </wp:positionH>
-            <wp:positionV relativeFrom="paragraph">
-              <wp:posOffset>2540</wp:posOffset>
-            </wp:positionV>
-            <wp:extent cx="4227830" cy="1899920"/>
-            <wp:effectExtent l="0" t="0" r="1270" b="5080"/>
-            <wp:wrapNone/>
+          <wp:inline distT="0" distB="0" distL="0" distR="0" wp14:anchorId="0D467FB4" wp14:editId="649DC261">
+            <wp:extent cx="3219899" cy="2600688"/>
+            <wp:effectExtent l="0" t="0" r="0" b="9525"/>
             <wp:docPr id="1" name="Picture 1"/>
             <wp:cNvGraphicFramePr>
               <a:graphicFrameLocks xmlns:a="http://schemas.openxmlformats.org/drawingml/2006/main" noChangeAspect="1"/>
@@ -27440,50 +27650,35 @@
               <a:graphicData uri="http://schemas.openxmlformats.org/drawingml/2006/picture">
                 <pic:pic xmlns:pic="http://schemas.openxmlformats.org/drawingml/2006/picture">
                   <pic:nvPicPr>
-                    <pic:cNvPr id="0" name="Picture 1"/>
-                    <pic:cNvPicPr>
-                      <a:picLocks noChangeAspect="1" noChangeArrowheads="1"/>
-                    </pic:cNvPicPr>
+                    <pic:cNvPr id="1" name=""/>
+                    <pic:cNvPicPr/>
                   </pic:nvPicPr>
                   <pic:blipFill>
-                    <a:blip r:embed="rId5">
-                      <a:extLst>
-                        <a:ext uri="{BEBA8EAE-BF5A-486C-A8C5-ECC9F3942E4B}">
-                          <a14:imgProps xmlns:a14="http://schemas.microsoft.com/office/drawing/2010/main">
-                            <a14:imgLayer r:embed="rId6">
-                              <a14:imgEffect>
-                                <a14:colorTemperature colorTemp="8800"/>
-                              </a14:imgEffect>
-                            </a14:imgLayer>
-                          </a14:imgProps>
-                        </a:ext>
-                      </a:extLst>
-                    </a:blip>
-                    <a:srcRect/>
+                    <a:blip r:embed="rId5"/>
                     <a:stretch>
                       <a:fillRect/>
                     </a:stretch>
                   </pic:blipFill>
-                  <pic:spPr bwMode="auto">
+                  <pic:spPr>
                     <a:xfrm>
                       <a:off x="0" y="0"/>
-                      <a:ext cx="4227830" cy="1899920"/>
+                      <a:ext cx="3219899" cy="2600688"/>
                     </a:xfrm>
                     <a:prstGeom prst="rect">
                       <a:avLst/>
                     </a:prstGeom>
-                    <a:noFill/>
                   </pic:spPr>
                 </pic:pic>
               </a:graphicData>
             </a:graphic>
-          </wp:anchor>
+          </wp:inline>
         </w:drawing>
       </w:r>
     </w:p>
     <w:p>
       <w:pPr>
-        <w:spacing w:line="200" w:lineRule="exact"/>
+        <w:spacing w:line="252" w:lineRule="auto"/>
+        <w:ind w:left="460" w:right="540"/>
         <w:rPr>
           <w:rFonts w:ascii="Arial" w:hAnsi="Arial" w:cs="Arial"/>
           <w:sz w:val="20"/>
@@ -27493,7 +27688,8 @@
     </w:p>
     <w:p>
       <w:pPr>
-        <w:spacing w:line="200" w:lineRule="exact"/>
+        <w:spacing w:line="252" w:lineRule="auto"/>
+        <w:ind w:left="460" w:right="540"/>
         <w:rPr>
           <w:rFonts w:ascii="Arial" w:hAnsi="Arial" w:cs="Arial"/>
           <w:sz w:val="20"/>
@@ -27503,7 +27699,8 @@
     </w:p>
     <w:p>
       <w:pPr>
-        <w:spacing w:line="200" w:lineRule="exact"/>
+        <w:spacing w:line="252" w:lineRule="auto"/>
+        <w:ind w:left="460" w:right="540"/>
         <w:rPr>
           <w:rFonts w:ascii="Arial" w:hAnsi="Arial" w:cs="Arial"/>
           <w:sz w:val="20"/>
@@ -27513,7 +27710,8 @@
     </w:p>
     <w:p>
       <w:pPr>
-        <w:spacing w:line="200" w:lineRule="exact"/>
+        <w:spacing w:line="252" w:lineRule="auto"/>
+        <w:ind w:left="460" w:right="540"/>
         <w:rPr>
           <w:rFonts w:ascii="Arial" w:hAnsi="Arial" w:cs="Arial"/>
           <w:sz w:val="20"/>
@@ -27523,107 +27721,7 @@
     </w:p>
     <w:p>
       <w:pPr>
-        <w:spacing w:line="200" w:lineRule="exact"/>
-        <w:rPr>
-          <w:rFonts w:ascii="Arial" w:hAnsi="Arial" w:cs="Arial"/>
-          <w:sz w:val="20"/>
-          <w:szCs w:val="20"/>
-        </w:rPr>
-      </w:pPr>
-    </w:p>
-    <w:p>
-      <w:pPr>
-        <w:spacing w:line="200" w:lineRule="exact"/>
-        <w:rPr>
-          <w:rFonts w:ascii="Arial" w:hAnsi="Arial" w:cs="Arial"/>
-          <w:sz w:val="20"/>
-          <w:szCs w:val="20"/>
-        </w:rPr>
-      </w:pPr>
-    </w:p>
-    <w:p>
-      <w:pPr>
-        <w:spacing w:line="200" w:lineRule="exact"/>
-        <w:rPr>
-          <w:rFonts w:ascii="Arial" w:hAnsi="Arial" w:cs="Arial"/>
-          <w:sz w:val="20"/>
-          <w:szCs w:val="20"/>
-        </w:rPr>
-      </w:pPr>
-    </w:p>
-    <w:p>
-      <w:pPr>
-        <w:spacing w:line="200" w:lineRule="exact"/>
-        <w:rPr>
-          <w:rFonts w:ascii="Arial" w:hAnsi="Arial" w:cs="Arial"/>
-          <w:sz w:val="20"/>
-          <w:szCs w:val="20"/>
-        </w:rPr>
-      </w:pPr>
-    </w:p>
-    <w:p>
-      <w:pPr>
-        <w:spacing w:line="200" w:lineRule="exact"/>
-        <w:rPr>
-          <w:rFonts w:ascii="Arial" w:hAnsi="Arial" w:cs="Arial"/>
-          <w:sz w:val="20"/>
-          <w:szCs w:val="20"/>
-        </w:rPr>
-      </w:pPr>
-    </w:p>
-    <w:p>
-      <w:pPr>
-        <w:spacing w:line="200" w:lineRule="exact"/>
-        <w:rPr>
-          <w:rFonts w:ascii="Arial" w:hAnsi="Arial" w:cs="Arial"/>
-          <w:sz w:val="20"/>
-          <w:szCs w:val="20"/>
-        </w:rPr>
-      </w:pPr>
-    </w:p>
-    <w:p>
-      <w:pPr>
-        <w:spacing w:line="200" w:lineRule="exact"/>
-        <w:rPr>
-          <w:rFonts w:ascii="Arial" w:hAnsi="Arial" w:cs="Arial"/>
-          <w:sz w:val="20"/>
-          <w:szCs w:val="20"/>
-        </w:rPr>
-      </w:pPr>
-    </w:p>
-    <w:p>
-      <w:pPr>
-        <w:spacing w:line="200" w:lineRule="exact"/>
-        <w:rPr>
-          <w:rFonts w:ascii="Arial" w:hAnsi="Arial" w:cs="Arial"/>
-          <w:sz w:val="20"/>
-          <w:szCs w:val="20"/>
-        </w:rPr>
-      </w:pPr>
-    </w:p>
-    <w:p>
-      <w:pPr>
-        <w:spacing w:line="200" w:lineRule="exact"/>
-        <w:rPr>
-          <w:rFonts w:ascii="Arial" w:hAnsi="Arial" w:cs="Arial"/>
-          <w:sz w:val="20"/>
-          <w:szCs w:val="20"/>
-        </w:rPr>
-      </w:pPr>
-    </w:p>
-    <w:p>
-      <w:pPr>
-        <w:spacing w:line="200" w:lineRule="exact"/>
-        <w:rPr>
-          <w:rFonts w:ascii="Arial" w:hAnsi="Arial" w:cs="Arial"/>
-          <w:sz w:val="20"/>
-          <w:szCs w:val="20"/>
-        </w:rPr>
-      </w:pPr>
-    </w:p>
-    <w:p>
-      <w:pPr>
-        <w:spacing w:line="238" w:lineRule="exact"/>
+        <w:ind w:left="460"/>
         <w:rPr>
           <w:rFonts w:ascii="Arial" w:hAnsi="Arial" w:cs="Arial"/>
           <w:sz w:val="20"/>
@@ -27686,20 +27784,6 @@
     </w:p>
     <w:p>
       <w:pPr>
-        <w:rPr>
-          <w:rFonts w:ascii="Arial" w:hAnsi="Arial" w:cs="Arial"/>
-        </w:rPr>
-        <w:sectPr>
-          <w:pgSz w:w="11920" w:h="16841"/>
-          <w:pgMar w:top="1440" w:right="1131" w:bottom="788" w:left="980" w:header="0" w:footer="0" w:gutter="0"/>
-          <w:cols w:space="720" w:equalWidth="0">
-            <w:col w:w="9800"/>
-          </w:cols>
-        </w:sectPr>
-      </w:pPr>
-    </w:p>
-    <w:p>
-      <w:pPr>
         <w:spacing w:line="16" w:lineRule="exact"/>
         <w:rPr>
           <w:rFonts w:ascii="Arial" w:hAnsi="Arial" w:cs="Arial"/>
@@ -27819,7 +27903,25 @@
           <w:sz w:val="24"/>
           <w:szCs w:val="24"/>
         </w:rPr>
-        <w:t>NRZ codes has a disadvantage that the synchronization of the transmitter clock with the receiver clock gets completely disturbed, when there is a string of 1s and 0s. Hence, a separate clock line needs to be provided.</w:t>
+        <w:t xml:space="preserve">NRZ codes has a disadvantage that the synchronization of the transmitter clock with the receiver clock gets completely </w:t>
+      </w:r>
+      <w:proofErr w:type="gramStart"/>
+      <w:r>
+        <w:rPr>
+          <w:rFonts w:ascii="Arial" w:eastAsia="Book Antiqua" w:hAnsi="Arial" w:cs="Arial"/>
+          <w:sz w:val="24"/>
+          <w:szCs w:val="24"/>
+        </w:rPr>
+        <w:t>disturbed, when</w:t>
+      </w:r>
+      <w:proofErr w:type="gramEnd"/>
+      <w:r>
+        <w:rPr>
+          <w:rFonts w:ascii="Arial" w:eastAsia="Book Antiqua" w:hAnsi="Arial" w:cs="Arial"/>
+          <w:sz w:val="24"/>
+          <w:szCs w:val="24"/>
+        </w:rPr>
+        <w:t xml:space="preserve"> there is a string of 1s and 0s. Hence, a separate clock line needs to be provided.</w:t>
       </w:r>
     </w:p>
     <w:p>
@@ -28100,23 +28202,42 @@
         <w:spacing w:line="250" w:lineRule="auto"/>
         <w:ind w:left="460" w:right="1071"/>
         <w:rPr>
-          <w:rFonts w:ascii="Arial" w:hAnsi="Arial" w:cs="Arial"/>
-          <w:sz w:val="20"/>
-          <w:szCs w:val="20"/>
-        </w:rPr>
-      </w:pPr>
-      <w:r>
-        <w:rPr>
           <w:rFonts w:ascii="Arial" w:eastAsia="Book Antiqua" w:hAnsi="Arial" w:cs="Arial"/>
           <w:sz w:val="24"/>
           <w:szCs w:val="24"/>
         </w:rPr>
-        <w:t>The following figure illustrates the waveforms of NRZ-L, NRZ-I, Bi-phase Manchester and Differential Manchester coding for different digital inputs.</w:t>
+      </w:pPr>
+      <w:r>
+        <w:rPr>
+          <w:rFonts w:ascii="Arial" w:eastAsia="Book Antiqua" w:hAnsi="Arial" w:cs="Arial"/>
+          <w:sz w:val="24"/>
+          <w:szCs w:val="24"/>
+        </w:rPr>
+        <w:t xml:space="preserve">The following figure illustrates the waveforms of NRZ-L, NRZ-I, Bi-phase </w:t>
+      </w:r>
+      <w:proofErr w:type="gramStart"/>
+      <w:r>
+        <w:rPr>
+          <w:rFonts w:ascii="Arial" w:eastAsia="Book Antiqua" w:hAnsi="Arial" w:cs="Arial"/>
+          <w:sz w:val="24"/>
+          <w:szCs w:val="24"/>
+        </w:rPr>
+        <w:t>Manchester</w:t>
+      </w:r>
+      <w:proofErr w:type="gramEnd"/>
+      <w:r>
+        <w:rPr>
+          <w:rFonts w:ascii="Arial" w:eastAsia="Book Antiqua" w:hAnsi="Arial" w:cs="Arial"/>
+          <w:sz w:val="24"/>
+          <w:szCs w:val="24"/>
+        </w:rPr>
+        <w:t xml:space="preserve"> and Differential Manchester coding for different digital inputs.</w:t>
       </w:r>
     </w:p>
     <w:p>
       <w:pPr>
-        <w:spacing w:line="20" w:lineRule="exact"/>
+        <w:spacing w:line="250" w:lineRule="auto"/>
+        <w:ind w:left="460" w:right="1071"/>
         <w:rPr>
           <w:rFonts w:ascii="Arial" w:hAnsi="Arial" w:cs="Arial"/>
           <w:sz w:val="20"/>
@@ -28126,23 +28247,14 @@
       <w:r>
         <w:rPr>
           <w:rFonts w:ascii="Arial" w:hAnsi="Arial" w:cs="Arial"/>
-          <w:noProof/>
           <w:sz w:val="20"/>
           <w:szCs w:val="20"/>
         </w:rPr>
         <w:drawing>
-          <wp:anchor distT="0" distB="0" distL="114300" distR="114300" simplePos="0" relativeHeight="251658240" behindDoc="1" locked="0" layoutInCell="0" allowOverlap="1" wp14:anchorId="5F478FAB" wp14:editId="575F6E88">
-            <wp:simplePos x="0" y="0"/>
-            <wp:positionH relativeFrom="column">
-              <wp:posOffset>292100</wp:posOffset>
-            </wp:positionH>
-            <wp:positionV relativeFrom="paragraph">
-              <wp:posOffset>6985</wp:posOffset>
-            </wp:positionV>
-            <wp:extent cx="3283585" cy="2433955"/>
-            <wp:effectExtent l="0" t="0" r="0" b="0"/>
-            <wp:wrapNone/>
-            <wp:docPr id="2" name="Picture 2"/>
+          <wp:inline distT="0" distB="0" distL="0" distR="0" wp14:anchorId="57B34324" wp14:editId="038F6EA7">
+            <wp:extent cx="5727700" cy="2676525"/>
+            <wp:effectExtent l="0" t="0" r="6350" b="9525"/>
+            <wp:docPr id="7" name="Picture 7"/>
             <wp:cNvGraphicFramePr>
               <a:graphicFrameLocks xmlns:a="http://schemas.openxmlformats.org/drawingml/2006/main" noChangeAspect="1"/>
             </wp:cNvGraphicFramePr>
@@ -28150,51 +28262,211 @@
               <a:graphicData uri="http://schemas.openxmlformats.org/drawingml/2006/picture">
                 <pic:pic xmlns:pic="http://schemas.openxmlformats.org/drawingml/2006/picture">
                   <pic:nvPicPr>
-                    <pic:cNvPr id="0" name="Picture 2"/>
-                    <pic:cNvPicPr>
-                      <a:picLocks noChangeAspect="1" noChangeArrowheads="1"/>
-                    </pic:cNvPicPr>
+                    <pic:cNvPr id="1" name=""/>
+                    <pic:cNvPicPr/>
                   </pic:nvPicPr>
                   <pic:blipFill>
-                    <a:blip r:embed="rId7"/>
-                    <a:srcRect/>
+                    <a:blip r:embed="rId6"/>
                     <a:stretch>
                       <a:fillRect/>
                     </a:stretch>
                   </pic:blipFill>
-                  <pic:spPr bwMode="auto">
+                  <pic:spPr>
                     <a:xfrm>
                       <a:off x="0" y="0"/>
-                      <a:ext cx="3283585" cy="2433955"/>
+                      <a:ext cx="5727700" cy="2676525"/>
                     </a:xfrm>
                     <a:prstGeom prst="rect">
                       <a:avLst/>
                     </a:prstGeom>
-                    <a:noFill/>
                   </pic:spPr>
                 </pic:pic>
               </a:graphicData>
             </a:graphic>
-          </wp:anchor>
+          </wp:inline>
         </w:drawing>
       </w:r>
     </w:p>
     <w:p>
       <w:pPr>
+        <w:spacing w:line="250" w:lineRule="auto"/>
+        <w:ind w:left="460" w:right="1071"/>
         <w:rPr>
           <w:rFonts w:ascii="Arial" w:hAnsi="Arial" w:cs="Arial"/>
-        </w:rPr>
-        <w:sectPr>
-          <w:pgSz w:w="11920" w:h="16841"/>
-          <w:pgMar w:top="1440" w:right="1440" w:bottom="1440" w:left="980" w:header="0" w:footer="0" w:gutter="0"/>
-          <w:cols w:space="720" w:equalWidth="0">
-            <w:col w:w="9491"/>
-          </w:cols>
-        </w:sectPr>
+          <w:sz w:val="20"/>
+          <w:szCs w:val="20"/>
+        </w:rPr>
       </w:pPr>
     </w:p>
     <w:p>
       <w:pPr>
+        <w:spacing w:line="250" w:lineRule="auto"/>
+        <w:ind w:left="460" w:right="1071"/>
+        <w:rPr>
+          <w:rFonts w:ascii="Arial" w:hAnsi="Arial" w:cs="Arial"/>
+          <w:sz w:val="20"/>
+          <w:szCs w:val="20"/>
+        </w:rPr>
+      </w:pPr>
+      <w:r>
+        <w:rPr>
+          <w:rFonts w:ascii="Arial" w:hAnsi="Arial" w:cs="Arial"/>
+          <w:sz w:val="20"/>
+          <w:szCs w:val="20"/>
+        </w:rPr>
+        <w:drawing>
+          <wp:inline distT="0" distB="0" distL="0" distR="0" wp14:anchorId="45CAB982" wp14:editId="55A75734">
+            <wp:extent cx="5727700" cy="3510915"/>
+            <wp:effectExtent l="0" t="0" r="6350" b="0"/>
+            <wp:docPr id="8" name="Picture 8"/>
+            <wp:cNvGraphicFramePr>
+              <a:graphicFrameLocks xmlns:a="http://schemas.openxmlformats.org/drawingml/2006/main" noChangeAspect="1"/>
+            </wp:cNvGraphicFramePr>
+            <a:graphic xmlns:a="http://schemas.openxmlformats.org/drawingml/2006/main">
+              <a:graphicData uri="http://schemas.openxmlformats.org/drawingml/2006/picture">
+                <pic:pic xmlns:pic="http://schemas.openxmlformats.org/drawingml/2006/picture">
+                  <pic:nvPicPr>
+                    <pic:cNvPr id="1" name=""/>
+                    <pic:cNvPicPr/>
+                  </pic:nvPicPr>
+                  <pic:blipFill>
+                    <a:blip r:embed="rId7"/>
+                    <a:stretch>
+                      <a:fillRect/>
+                    </a:stretch>
+                  </pic:blipFill>
+                  <pic:spPr>
+                    <a:xfrm>
+                      <a:off x="0" y="0"/>
+                      <a:ext cx="5727700" cy="3510915"/>
+                    </a:xfrm>
+                    <a:prstGeom prst="rect">
+                      <a:avLst/>
+                    </a:prstGeom>
+                  </pic:spPr>
+                </pic:pic>
+              </a:graphicData>
+            </a:graphic>
+          </wp:inline>
+        </w:drawing>
+      </w:r>
+    </w:p>
+    <w:p>
+      <w:pPr>
+        <w:spacing w:line="250" w:lineRule="auto"/>
+        <w:ind w:left="460" w:right="1071"/>
+        <w:rPr>
+          <w:rFonts w:ascii="Arial" w:hAnsi="Arial" w:cs="Arial"/>
+          <w:sz w:val="20"/>
+          <w:szCs w:val="20"/>
+        </w:rPr>
+      </w:pPr>
+    </w:p>
+    <w:p>
+      <w:pPr>
+        <w:spacing w:line="250" w:lineRule="auto"/>
+        <w:ind w:left="460" w:right="1071"/>
+        <w:rPr>
+          <w:rFonts w:ascii="Arial" w:hAnsi="Arial" w:cs="Arial"/>
+          <w:sz w:val="20"/>
+          <w:szCs w:val="20"/>
+        </w:rPr>
+      </w:pPr>
+    </w:p>
+    <w:p>
+      <w:pPr>
+        <w:spacing w:line="250" w:lineRule="auto"/>
+        <w:ind w:left="460" w:right="1071"/>
+        <w:rPr>
+          <w:rFonts w:ascii="Arial" w:hAnsi="Arial" w:cs="Arial"/>
+          <w:sz w:val="20"/>
+          <w:szCs w:val="20"/>
+        </w:rPr>
+      </w:pPr>
+    </w:p>
+    <w:p>
+      <w:pPr>
+        <w:spacing w:line="250" w:lineRule="auto"/>
+        <w:ind w:left="460" w:right="1071"/>
+        <w:rPr>
+          <w:rFonts w:ascii="Arial" w:hAnsi="Arial" w:cs="Arial"/>
+          <w:sz w:val="20"/>
+          <w:szCs w:val="20"/>
+        </w:rPr>
+      </w:pPr>
+    </w:p>
+    <w:p>
+      <w:pPr>
+        <w:spacing w:line="250" w:lineRule="auto"/>
+        <w:ind w:left="460" w:right="1071"/>
+        <w:rPr>
+          <w:rFonts w:ascii="Arial" w:hAnsi="Arial" w:cs="Arial"/>
+          <w:sz w:val="20"/>
+          <w:szCs w:val="20"/>
+        </w:rPr>
+      </w:pPr>
+    </w:p>
+    <w:p>
+      <w:pPr>
+        <w:spacing w:line="20" w:lineRule="exact"/>
+        <w:rPr>
+          <w:rFonts w:ascii="Arial" w:hAnsi="Arial" w:cs="Arial"/>
+          <w:sz w:val="20"/>
+          <w:szCs w:val="20"/>
+        </w:rPr>
+      </w:pPr>
+      <w:r>
+        <w:rPr>
+          <w:rFonts w:ascii="Arial" w:hAnsi="Arial" w:cs="Arial"/>
+          <w:sz w:val="20"/>
+          <w:szCs w:val="20"/>
+        </w:rPr>
+        <w:drawing>
+          <wp:inline distT="0" distB="0" distL="0" distR="0" wp14:anchorId="263C2176" wp14:editId="12516C3D">
+            <wp:extent cx="4232563" cy="3206748"/>
+            <wp:effectExtent l="0" t="0" r="0" b="0"/>
+            <wp:docPr id="5" name="Picture 5"/>
+            <wp:cNvGraphicFramePr>
+              <a:graphicFrameLocks xmlns:a="http://schemas.openxmlformats.org/drawingml/2006/main" noChangeAspect="1"/>
+            </wp:cNvGraphicFramePr>
+            <a:graphic xmlns:a="http://schemas.openxmlformats.org/drawingml/2006/main">
+              <a:graphicData uri="http://schemas.openxmlformats.org/drawingml/2006/picture">
+                <pic:pic xmlns:pic="http://schemas.openxmlformats.org/drawingml/2006/picture">
+                  <pic:nvPicPr>
+                    <pic:cNvPr id="1" name=""/>
+                    <pic:cNvPicPr/>
+                  </pic:nvPicPr>
+                  <pic:blipFill>
+                    <a:blip r:embed="rId8"/>
+                    <a:stretch>
+                      <a:fillRect/>
+                    </a:stretch>
+                  </pic:blipFill>
+                  <pic:spPr>
+                    <a:xfrm>
+                      <a:off x="0" y="0"/>
+                      <a:ext cx="4238517" cy="3211259"/>
+                    </a:xfrm>
+                    <a:prstGeom prst="rect">
+                      <a:avLst/>
+                    </a:prstGeom>
+                  </pic:spPr>
+                </pic:pic>
+              </a:graphicData>
+            </a:graphic>
+          </wp:inline>
+        </w:drawing>
+      </w:r>
+    </w:p>
+    <w:p>
+      <w:pPr>
+        <w:rPr>
+          <w:rFonts w:ascii="Arial" w:hAnsi="Arial" w:cs="Arial"/>
+        </w:rPr>
+      </w:pPr>
+    </w:p>
+    <w:p>
+      <w:pPr>
         <w:rPr>
           <w:rFonts w:ascii="Arial" w:hAnsi="Arial" w:cs="Arial"/>
           <w:sz w:val="20"/>
@@ -28209,7 +28481,6 @@
           <w:sz w:val="24"/>
           <w:szCs w:val="24"/>
         </w:rPr>
-        <w:lastRenderedPageBreak/>
         <w:t>Block Coding</w:t>
       </w:r>
     </w:p>
@@ -28239,7 +28510,25 @@
           <w:sz w:val="24"/>
           <w:szCs w:val="24"/>
         </w:rPr>
-        <w:t>Among the types of block coding, the famous ones are 4B/5B encoding and 8B/6T encoding. The number of bits are processed in different manners, in both of these processes.</w:t>
+        <w:t xml:space="preserve">Among the types of block coding, the famous ones are 4B/5B encoding and 8B/6T encoding. The number of bits </w:t>
+      </w:r>
+      <w:proofErr w:type="gramStart"/>
+      <w:r>
+        <w:rPr>
+          <w:rFonts w:ascii="Arial" w:eastAsia="Book Antiqua" w:hAnsi="Arial" w:cs="Arial"/>
+          <w:sz w:val="24"/>
+          <w:szCs w:val="24"/>
+        </w:rPr>
+        <w:t>are</w:t>
+      </w:r>
+      <w:proofErr w:type="gramEnd"/>
+      <w:r>
+        <w:rPr>
+          <w:rFonts w:ascii="Arial" w:eastAsia="Book Antiqua" w:hAnsi="Arial" w:cs="Arial"/>
+          <w:sz w:val="24"/>
+          <w:szCs w:val="24"/>
+        </w:rPr>
+        <w:t xml:space="preserve"> processed in different manners, in both of these processes.</w:t>
       </w:r>
     </w:p>
     <w:p>
@@ -29670,7 +29959,7 @@
     <w:lsdException w:name="Table Web 2" w:semiHidden="1" w:unhideWhenUsed="1"/>
     <w:lsdException w:name="Table Web 3" w:semiHidden="1" w:unhideWhenUsed="1"/>
     <w:lsdException w:name="Balloon Text" w:semiHidden="1" w:unhideWhenUsed="1"/>
-    <w:lsdException w:name="Table Grid" w:semiHidden="1" w:uiPriority="59" w:unhideWhenUsed="1"/>
+    <w:lsdException w:name="Table Grid" w:uiPriority="59"/>
     <w:lsdException w:name="Table Theme" w:semiHidden="1" w:unhideWhenUsed="1"/>
     <w:lsdException w:name="Placeholder Text" w:semiHidden="1"/>
     <w:lsdException w:name="No Spacing" w:uiPriority="1" w:qFormat="1"/>

</xml_diff>